<commit_message>
FIX CFA + Material ZIP
</commit_message>
<xml_diff>
--- a/fuentes/CF2_52410394_DU.docx
+++ b/fuentes/CF2_52410394_DU.docx
@@ -3341,10 +3341,13 @@
           <w:numId w:val="54"/>
         </w:numPr>
       </w:pPr>
-      <w:r>
+      <w:bookmarkStart w:id="11" w:name="_Toc184241426"/>
+      <w:r>
+        <w:rPr>
+          <w:lang w:val="es-CO"/>
+        </w:rPr>
         <w:t xml:space="preserve"> </w:t>
       </w:r>
-      <w:bookmarkStart w:id="11" w:name="_Toc184241426"/>
       <w:r>
         <w:t>Planos fotográficos</w:t>
       </w:r>
@@ -5407,6 +5410,17 @@
             <w:pPr>
               <w:pStyle w:val="TextoTablas"/>
             </w:pPr>
+            <w:hyperlink r:id="rId20" w:history="1">
+              <w:r>
+                <w:rPr>
+                  <w:rStyle w:val="Hipervnculo"/>
+                </w:rPr>
+                <w:t>https://ecoredsena-santander.github.io/52410394_CF2_USO_IMAGEN_Y_FOTOGRAFIA/downloads/Manual_Fotografia_Digital.pdf</w:t>
+              </w:r>
+            </w:hyperlink>
+            <w:r>
+              <w:t xml:space="preserve"> </w:t>
+            </w:r>
           </w:p>
         </w:tc>
       </w:tr>
@@ -6280,8 +6294,8 @@
       </w:pPr>
     </w:p>
     <w:sectPr>
-      <w:headerReference w:type="default" r:id="rId20"/>
-      <w:footerReference w:type="default" r:id="rId21"/>
+      <w:headerReference w:type="default" r:id="rId21"/>
+      <w:footerReference w:type="default" r:id="rId22"/>
       <w:pgSz w:w="12240" w:h="15840"/>
       <w:pgMar w:top="1701" w:right="1134" w:bottom="1134" w:left="1134" w:header="709" w:footer="737" w:gutter="0"/>
       <w:pgNumType w:start="1"/>
@@ -14529,10 +14543,6 @@
 </file>
 
 <file path=customXml/item1.xml><?xml version="1.0" encoding="utf-8"?>
-<b:Sources xmlns:b="http://schemas.openxmlformats.org/officeDocument/2006/bibliography" xmlns="http://schemas.openxmlformats.org/officeDocument/2006/bibliography" SelectedStyle="\APASixthEditionOfficeOnline.xsl" StyleName="APA" Version="6"/>
-</file>
-
-<file path=customXml/item2.xml><?xml version="1.0" encoding="utf-8"?>
 <p:properties xmlns:p="http://schemas.microsoft.com/office/2006/metadata/properties" xmlns:xsi="http://www.w3.org/2001/XMLSchema-instance" xmlns:pc="http://schemas.microsoft.com/office/infopath/2007/PartnerControls">
   <documentManagement>
     <TaxCatchAll xmlns="cb45339b-ced9-4d0d-8f64-77573914d53b" xsi:nil="true"/>
@@ -14543,7 +14553,20 @@
 </p:properties>
 </file>
 
+<file path=customXml/item2.xml><?xml version="1.0" encoding="utf-8"?>
+<b:Sources xmlns:b="http://schemas.openxmlformats.org/officeDocument/2006/bibliography" xmlns="http://schemas.openxmlformats.org/officeDocument/2006/bibliography" SelectedStyle="\APASixthEditionOfficeOnline.xsl" StyleName="APA" Version="6"/>
+</file>
+
 <file path=customXml/item3.xml><?xml version="1.0" encoding="utf-8"?>
+<?mso-contentType ?>
+<FormTemplates xmlns="http://schemas.microsoft.com/sharepoint/v3/contenttype/forms">
+  <Display>DocumentLibraryForm</Display>
+  <Edit>DocumentLibraryForm</Edit>
+  <New>DocumentLibraryForm</New>
+</FormTemplates>
+</file>
+
+<file path=customXml/item4.xml><?xml version="1.0" encoding="utf-8"?>
 <ct:contentTypeSchema xmlns:ct="http://schemas.microsoft.com/office/2006/metadata/contentType" xmlns:ma="http://schemas.microsoft.com/office/2006/metadata/properties/metaAttributes" ct:_="" ma:_="" ma:contentTypeName="Documento" ma:contentTypeID="0x01010049282E1EDBE9234EA9E6D38F720E265F" ma:contentTypeVersion="15" ma:contentTypeDescription="Crear nuevo documento." ma:contentTypeScope="" ma:versionID="b31c7aa9eaf043a08b87120b3c4916e3">
   <xsd:schema xmlns:xsd="http://www.w3.org/2001/XMLSchema" xmlns:xs="http://www.w3.org/2001/XMLSchema" xmlns:p="http://schemas.microsoft.com/office/2006/metadata/properties" xmlns:ns2="cb45339b-ced9-4d0d-8f64-77573914d53b" xmlns:ns3="43a3ca16-9c26-4813-b83f-4aec9927b43f" targetNamespace="http://schemas.microsoft.com/office/2006/metadata/properties" ma:root="true" ma:fieldsID="3533d065b04d75c457075bc55f1f5315" ns2:_="" ns3:_="">
     <xsd:import namespace="cb45339b-ced9-4d0d-8f64-77573914d53b"/>
@@ -14778,24 +14801,7 @@
 </ct:contentTypeSchema>
 </file>
 
-<file path=customXml/item4.xml><?xml version="1.0" encoding="utf-8"?>
-<?mso-contentType ?>
-<FormTemplates xmlns="http://schemas.microsoft.com/sharepoint/v3/contenttype/forms">
-  <Display>DocumentLibraryForm</Display>
-  <Edit>DocumentLibraryForm</Edit>
-  <New>DocumentLibraryForm</New>
-</FormTemplates>
-</file>
-
 <file path=customXml/itemProps1.xml><?xml version="1.0" encoding="utf-8"?>
-<ds:datastoreItem xmlns:ds="http://schemas.openxmlformats.org/officeDocument/2006/customXml" ds:itemID="{A9F2CEBA-C824-4C86-81A8-E32CBD0EB92D}">
-  <ds:schemaRefs>
-    <ds:schemaRef ds:uri="http://schemas.openxmlformats.org/officeDocument/2006/bibliography"/>
-  </ds:schemaRefs>
-</ds:datastoreItem>
-</file>
-
-<file path=customXml/itemProps2.xml><?xml version="1.0" encoding="utf-8"?>
 <ds:datastoreItem xmlns:ds="http://schemas.openxmlformats.org/officeDocument/2006/customXml" ds:itemID="{26259216-AD86-464A-AEAD-95B1F9E17392}">
   <ds:schemaRefs>
     <ds:schemaRef ds:uri="http://schemas.microsoft.com/office/2006/metadata/properties"/>
@@ -14806,7 +14812,23 @@
 </ds:datastoreItem>
 </file>
 
+<file path=customXml/itemProps2.xml><?xml version="1.0" encoding="utf-8"?>
+<ds:datastoreItem xmlns:ds="http://schemas.openxmlformats.org/officeDocument/2006/customXml" ds:itemID="{A9F2CEBA-C824-4C86-81A8-E32CBD0EB92D}">
+  <ds:schemaRefs>
+    <ds:schemaRef ds:uri="http://schemas.openxmlformats.org/officeDocument/2006/bibliography"/>
+  </ds:schemaRefs>
+</ds:datastoreItem>
+</file>
+
 <file path=customXml/itemProps3.xml><?xml version="1.0" encoding="utf-8"?>
+<ds:datastoreItem xmlns:ds="http://schemas.openxmlformats.org/officeDocument/2006/customXml" ds:itemID="{D00A4A46-BDBD-48AC-87B9-2BA42D9CC06F}">
+  <ds:schemaRefs>
+    <ds:schemaRef ds:uri="http://schemas.microsoft.com/sharepoint/v3/contenttype/forms"/>
+  </ds:schemaRefs>
+</ds:datastoreItem>
+</file>
+
+<file path=customXml/itemProps4.xml><?xml version="1.0" encoding="utf-8"?>
 <ds:datastoreItem xmlns:ds="http://schemas.openxmlformats.org/officeDocument/2006/customXml" ds:itemID="{0BC4A0A4-89EA-4C0C-9011-C1B351E892BC}">
   <ds:schemaRefs>
     <ds:schemaRef ds:uri="http://schemas.microsoft.com/office/2006/metadata/contentType"/>
@@ -14823,12 +14845,4 @@
     <ds:schemaRef ds:uri="http://schemas.microsoft.com/internal/obd"/>
   </ds:schemaRefs>
 </ds:datastoreItem>
-</file>
-
-<file path=customXml/itemProps4.xml><?xml version="1.0" encoding="utf-8"?>
-<ds:datastoreItem xmlns:ds="http://schemas.openxmlformats.org/officeDocument/2006/customXml" ds:itemID="{D00A4A46-BDBD-48AC-87B9-2BA42D9CC06F}">
-  <ds:schemaRefs>
-    <ds:schemaRef ds:uri="http://schemas.microsoft.com/sharepoint/v3/contenttype/forms"/>
-  </ds:schemaRefs>
-</ds:datastoreItem>
 </file>
</xml_diff>

<commit_message>
FIX + CFA + ZIP
</commit_message>
<xml_diff>
--- a/fuentes/CF2_52410394_DU.docx
+++ b/fuentes/CF2_52410394_DU.docx
@@ -4945,7 +4945,7 @@
         <w:rPr>
           <w:lang w:val="es-419" w:eastAsia="es-CO"/>
         </w:rPr>
-        <w:t xml:space="preserve">Para buscar marcos en su entorno, usted se puede tomar una fotografía a un paisaje desde una ventana o a una persona recargada en el marco de una puerta. También se puede hacer uso de marcos mediante a una </w:t>
+        <w:t xml:space="preserve">Para buscar marcos en su entorno, usted se puede tomar una fotografía a un paisaje desde una ventana o a una persona recargada en el marco de una puerta. También se puede hacer uso de marcos mediante una </w:t>
       </w:r>
       <w:r>
         <w:rPr>
@@ -5904,16 +5904,8 @@
             <w:pPr>
               <w:pStyle w:val="TextoTablas"/>
             </w:pPr>
-            <w:hyperlink r:id="rId20" w:history="1">
-              <w:r>
-                <w:rPr>
-                  <w:rStyle w:val="Hipervnculo"/>
-                </w:rPr>
-                <w:t>https://ecoredsena-santander.github.io/52410394_CF2_USO_IMAGEN_Y_FOTOGRAFIA/downloads/Manual_Fotografia_Digital.pdf</w:t>
-              </w:r>
-            </w:hyperlink>
-            <w:r>
-              <w:t xml:space="preserve"> </w:t>
+            <w:r>
+              <w:t>Material anexo</w:t>
             </w:r>
           </w:p>
         </w:tc>
@@ -6253,13 +6245,13 @@
               <w:pStyle w:val="TextoTablas"/>
             </w:pPr>
             <w:r>
+              <w:t>Centro de Formación</w:t>
+            </w:r>
+            <w:r>
+              <w:t xml:space="preserve"> y </w:t>
+            </w:r>
+            <w:r>
               <w:t xml:space="preserve">Regional </w:t>
-            </w:r>
-            <w:r>
-              <w:t xml:space="preserve">y </w:t>
-            </w:r>
-            <w:r>
-              <w:t>Centro de Formación</w:t>
             </w:r>
           </w:p>
         </w:tc>
@@ -6800,8 +6792,8 @@
       </w:pPr>
     </w:p>
     <w:sectPr>
-      <w:headerReference w:type="default" r:id="rId21"/>
-      <w:footerReference w:type="default" r:id="rId22"/>
+      <w:headerReference w:type="default" r:id="rId20"/>
+      <w:footerReference w:type="default" r:id="rId21"/>
       <w:pgSz w:w="12240" w:h="15840"/>
       <w:pgMar w:top="1701" w:right="1134" w:bottom="1134" w:left="1134" w:header="709" w:footer="737" w:gutter="0"/>
       <w:pgNumType w:start="1"/>
@@ -15049,10 +15041,21 @@
 </file>
 
 <file path=customXml/item1.xml><?xml version="1.0" encoding="utf-8"?>
+<p:properties xmlns:p="http://schemas.microsoft.com/office/2006/metadata/properties" xmlns:xsi="http://www.w3.org/2001/XMLSchema-instance" xmlns:pc="http://schemas.microsoft.com/office/infopath/2007/PartnerControls">
+  <documentManagement>
+    <TaxCatchAll xmlns="cb45339b-ced9-4d0d-8f64-77573914d53b" xsi:nil="true"/>
+    <lcf76f155ced4ddcb4097134ff3c332f xmlns="43a3ca16-9c26-4813-b83f-4aec9927b43f">
+      <Terms xmlns="http://schemas.microsoft.com/office/infopath/2007/PartnerControls"/>
+    </lcf76f155ced4ddcb4097134ff3c332f>
+  </documentManagement>
+</p:properties>
+</file>
+
+<file path=customXml/item2.xml><?xml version="1.0" encoding="utf-8"?>
 <b:Sources xmlns:b="http://schemas.openxmlformats.org/officeDocument/2006/bibliography" xmlns="http://schemas.openxmlformats.org/officeDocument/2006/bibliography" SelectedStyle="\APASixthEditionOfficeOnline.xsl" StyleName="APA" Version="6"/>
 </file>
 
-<file path=customXml/item2.xml><?xml version="1.0" encoding="utf-8"?>
+<file path=customXml/item3.xml><?xml version="1.0" encoding="utf-8"?>
 <?mso-contentType ?>
 <FormTemplates xmlns="http://schemas.microsoft.com/sharepoint/v3/contenttype/forms">
   <Display>DocumentLibraryForm</Display>
@@ -15061,7 +15064,7 @@
 </FormTemplates>
 </file>
 
-<file path=customXml/item3.xml><?xml version="1.0" encoding="utf-8"?>
+<file path=customXml/item4.xml><?xml version="1.0" encoding="utf-8"?>
 <ct:contentTypeSchema xmlns:ct="http://schemas.microsoft.com/office/2006/metadata/contentType" xmlns:ma="http://schemas.microsoft.com/office/2006/metadata/properties/metaAttributes" ct:_="" ma:_="" ma:contentTypeName="Documento" ma:contentTypeID="0x01010049282E1EDBE9234EA9E6D38F720E265F" ma:contentTypeVersion="15" ma:contentTypeDescription="Crear nuevo documento." ma:contentTypeScope="" ma:versionID="b31c7aa9eaf043a08b87120b3c4916e3">
   <xsd:schema xmlns:xsd="http://www.w3.org/2001/XMLSchema" xmlns:xs="http://www.w3.org/2001/XMLSchema" xmlns:p="http://schemas.microsoft.com/office/2006/metadata/properties" xmlns:ns2="cb45339b-ced9-4d0d-8f64-77573914d53b" xmlns:ns3="43a3ca16-9c26-4813-b83f-4aec9927b43f" targetNamespace="http://schemas.microsoft.com/office/2006/metadata/properties" ma:root="true" ma:fieldsID="3533d065b04d75c457075bc55f1f5315" ns2:_="" ns3:_="">
     <xsd:import namespace="cb45339b-ced9-4d0d-8f64-77573914d53b"/>
@@ -15296,18 +15299,18 @@
 </ct:contentTypeSchema>
 </file>
 
-<file path=customXml/item4.xml><?xml version="1.0" encoding="utf-8"?>
-<p:properties xmlns:p="http://schemas.microsoft.com/office/2006/metadata/properties" xmlns:xsi="http://www.w3.org/2001/XMLSchema-instance" xmlns:pc="http://schemas.microsoft.com/office/infopath/2007/PartnerControls">
-  <documentManagement>
-    <TaxCatchAll xmlns="cb45339b-ced9-4d0d-8f64-77573914d53b" xsi:nil="true"/>
-    <lcf76f155ced4ddcb4097134ff3c332f xmlns="43a3ca16-9c26-4813-b83f-4aec9927b43f">
-      <Terms xmlns="http://schemas.microsoft.com/office/infopath/2007/PartnerControls"/>
-    </lcf76f155ced4ddcb4097134ff3c332f>
-  </documentManagement>
-</p:properties>
+<file path=customXml/itemProps1.xml><?xml version="1.0" encoding="utf-8"?>
+<ds:datastoreItem xmlns:ds="http://schemas.openxmlformats.org/officeDocument/2006/customXml" ds:itemID="{26259216-AD86-464A-AEAD-95B1F9E17392}">
+  <ds:schemaRefs>
+    <ds:schemaRef ds:uri="http://schemas.microsoft.com/office/2006/metadata/properties"/>
+    <ds:schemaRef ds:uri="http://schemas.microsoft.com/office/infopath/2007/PartnerControls"/>
+    <ds:schemaRef ds:uri="cb45339b-ced9-4d0d-8f64-77573914d53b"/>
+    <ds:schemaRef ds:uri="43a3ca16-9c26-4813-b83f-4aec9927b43f"/>
+  </ds:schemaRefs>
+</ds:datastoreItem>
 </file>
 
-<file path=customXml/itemProps1.xml><?xml version="1.0" encoding="utf-8"?>
+<file path=customXml/itemProps2.xml><?xml version="1.0" encoding="utf-8"?>
 <ds:datastoreItem xmlns:ds="http://schemas.openxmlformats.org/officeDocument/2006/customXml" ds:itemID="{A9F2CEBA-C824-4C86-81A8-E32CBD0EB92D}">
   <ds:schemaRefs>
     <ds:schemaRef ds:uri="http://schemas.openxmlformats.org/officeDocument/2006/bibliography"/>
@@ -15315,7 +15318,7 @@
 </ds:datastoreItem>
 </file>
 
-<file path=customXml/itemProps2.xml><?xml version="1.0" encoding="utf-8"?>
+<file path=customXml/itemProps3.xml><?xml version="1.0" encoding="utf-8"?>
 <ds:datastoreItem xmlns:ds="http://schemas.openxmlformats.org/officeDocument/2006/customXml" ds:itemID="{D00A4A46-BDBD-48AC-87B9-2BA42D9CC06F}">
   <ds:schemaRefs>
     <ds:schemaRef ds:uri="http://schemas.microsoft.com/sharepoint/v3/contenttype/forms"/>
@@ -15323,7 +15326,7 @@
 </ds:datastoreItem>
 </file>
 
-<file path=customXml/itemProps3.xml><?xml version="1.0" encoding="utf-8"?>
+<file path=customXml/itemProps4.xml><?xml version="1.0" encoding="utf-8"?>
 <ds:datastoreItem xmlns:ds="http://schemas.openxmlformats.org/officeDocument/2006/customXml" ds:itemID="{0BC4A0A4-89EA-4C0C-9011-C1B351E892BC}">
   <ds:schemaRefs>
     <ds:schemaRef ds:uri="http://schemas.microsoft.com/office/2006/metadata/contentType"/>
@@ -15340,15 +15343,4 @@
     <ds:schemaRef ds:uri="http://schemas.microsoft.com/internal/obd"/>
   </ds:schemaRefs>
 </ds:datastoreItem>
-</file>
-
-<file path=customXml/itemProps4.xml><?xml version="1.0" encoding="utf-8"?>
-<ds:datastoreItem xmlns:ds="http://schemas.openxmlformats.org/officeDocument/2006/customXml" ds:itemID="{26259216-AD86-464A-AEAD-95B1F9E17392}">
-  <ds:schemaRefs>
-    <ds:schemaRef ds:uri="http://schemas.microsoft.com/office/2006/metadata/properties"/>
-    <ds:schemaRef ds:uri="http://schemas.microsoft.com/office/infopath/2007/PartnerControls"/>
-    <ds:schemaRef ds:uri="cb45339b-ced9-4d0d-8f64-77573914d53b"/>
-    <ds:schemaRef ds:uri="43a3ca16-9c26-4813-b83f-4aec9927b43f"/>
-  </ds:schemaRefs>
-</ds:datastoreItem>
 </file>
</xml_diff>